<commit_message>
student 3 model changed
</commit_message>
<xml_diff>
--- a/reports/Student #3/D02/05 Requirements - Student #3.docx
+++ b/reports/Student #3/D02/05 Requirements - Student #3.docx
@@ -341,14 +341,12 @@
                   </w:rPr>
                   <w:t xml:space="preserve"> </w:t>
                 </w:r>
-                <w:proofErr w:type="spellStart"/>
                 <w:r>
                   <w:rPr>
                     <w:rFonts w:asciiTheme="majorHAnsi" w:hAnsiTheme="majorHAnsi" w:cstheme="majorHAnsi"/>
                   </w:rPr>
                   <w:t>jesmarver</w:t>
                 </w:r>
-                <w:proofErr w:type="spellEnd"/>
                 <w:r>
                   <w:rPr>
                     <w:rFonts w:asciiTheme="majorHAnsi" w:hAnsiTheme="majorHAnsi" w:cstheme="majorHAnsi"/>
@@ -484,47 +482,13 @@
                   </w:rPr>
                   <w:t xml:space="preserve"> </w:t>
                 </w:r>
-                <w:proofErr w:type="spellStart"/>
                 <w:r>
                   <w:rPr>
                     <w:rFonts w:asciiTheme="majorHAnsi" w:hAnsiTheme="majorHAnsi" w:cstheme="majorHAnsi"/>
                     <w:lang w:val="es-ES"/>
                   </w:rPr>
-                  <w:t>Developer</w:t>
+                  <w:t>Developer, Analyst, Operator</w:t>
                 </w:r>
-                <w:proofErr w:type="spellEnd"/>
-                <w:r>
-                  <w:rPr>
-                    <w:rFonts w:asciiTheme="majorHAnsi" w:hAnsiTheme="majorHAnsi" w:cstheme="majorHAnsi"/>
-                    <w:lang w:val="es-ES"/>
-                  </w:rPr>
-                  <w:t xml:space="preserve">, </w:t>
-                </w:r>
-                <w:proofErr w:type="spellStart"/>
-                <w:r>
-                  <w:rPr>
-                    <w:rFonts w:asciiTheme="majorHAnsi" w:hAnsiTheme="majorHAnsi" w:cstheme="majorHAnsi"/>
-                    <w:lang w:val="es-ES"/>
-                  </w:rPr>
-                  <w:t>Analyst</w:t>
-                </w:r>
-                <w:proofErr w:type="spellEnd"/>
-                <w:r>
-                  <w:rPr>
-                    <w:rFonts w:asciiTheme="majorHAnsi" w:hAnsiTheme="majorHAnsi" w:cstheme="majorHAnsi"/>
-                    <w:lang w:val="es-ES"/>
-                  </w:rPr>
-                  <w:t xml:space="preserve">, </w:t>
-                </w:r>
-                <w:proofErr w:type="spellStart"/>
-                <w:r>
-                  <w:rPr>
-                    <w:rFonts w:asciiTheme="majorHAnsi" w:hAnsiTheme="majorHAnsi" w:cstheme="majorHAnsi"/>
-                    <w:lang w:val="es-ES"/>
-                  </w:rPr>
-                  <w:t>Operator</w:t>
-                </w:r>
-                <w:proofErr w:type="spellEnd"/>
               </w:sdtContent>
             </w:sdt>
             <w:permEnd w:id="243165354"/>
@@ -1249,7 +1213,19 @@
             <w:rPr>
               <w:rFonts w:asciiTheme="majorHAnsi" w:hAnsiTheme="majorHAnsi" w:cstheme="majorHAnsi"/>
             </w:rPr>
-            <w:t xml:space="preserve">    </w:t>
+            <w:t xml:space="preserve">  </w:t>
+          </w:r>
+          <w:r>
+            <w:rPr>
+              <w:rFonts w:asciiTheme="majorHAnsi" w:hAnsiTheme="majorHAnsi" w:cstheme="majorHAnsi"/>
+            </w:rPr>
+            <w:t>X</w:t>
+          </w:r>
+          <w:r>
+            <w:rPr>
+              <w:rFonts w:asciiTheme="majorHAnsi" w:hAnsiTheme="majorHAnsi" w:cstheme="majorHAnsi"/>
+            </w:rPr>
+            <w:t xml:space="preserve">  </w:t>
           </w:r>
         </w:sdtContent>
       </w:sdt>
@@ -1427,7 +1403,19 @@
             <w:rPr>
               <w:rFonts w:asciiTheme="majorHAnsi" w:hAnsiTheme="majorHAnsi" w:cstheme="majorHAnsi"/>
             </w:rPr>
-            <w:t xml:space="preserve">    </w:t>
+            <w:t xml:space="preserve"> </w:t>
+          </w:r>
+          <w:r>
+            <w:rPr>
+              <w:rFonts w:asciiTheme="majorHAnsi" w:hAnsiTheme="majorHAnsi" w:cstheme="majorHAnsi"/>
+            </w:rPr>
+            <w:t xml:space="preserve"> X </w:t>
+          </w:r>
+          <w:r>
+            <w:rPr>
+              <w:rFonts w:asciiTheme="majorHAnsi" w:hAnsiTheme="majorHAnsi" w:cstheme="majorHAnsi"/>
+            </w:rPr>
+            <w:t xml:space="preserve">  </w:t>
           </w:r>
         </w:sdtContent>
       </w:sdt>
@@ -1576,7 +1564,19 @@
             <w:rPr>
               <w:rFonts w:asciiTheme="majorHAnsi" w:hAnsiTheme="majorHAnsi" w:cstheme="majorHAnsi"/>
             </w:rPr>
-            <w:t xml:space="preserve">    </w:t>
+            <w:t xml:space="preserve"> </w:t>
+          </w:r>
+          <w:r>
+            <w:rPr>
+              <w:rFonts w:asciiTheme="majorHAnsi" w:hAnsiTheme="majorHAnsi" w:cstheme="majorHAnsi"/>
+            </w:rPr>
+            <w:t xml:space="preserve"> X</w:t>
+          </w:r>
+          <w:r>
+            <w:rPr>
+              <w:rFonts w:asciiTheme="majorHAnsi" w:hAnsiTheme="majorHAnsi" w:cstheme="majorHAnsi"/>
+            </w:rPr>
+            <w:t xml:space="preserve">   </w:t>
           </w:r>
         </w:sdtContent>
       </w:sdt>
@@ -1744,7 +1744,25 @@
             <w:rPr>
               <w:rFonts w:asciiTheme="majorHAnsi" w:hAnsiTheme="majorHAnsi" w:cstheme="majorHAnsi"/>
             </w:rPr>
-            <w:t xml:space="preserve">    </w:t>
+            <w:t xml:space="preserve"> </w:t>
+          </w:r>
+          <w:r>
+            <w:rPr>
+              <w:rFonts w:asciiTheme="majorHAnsi" w:hAnsiTheme="majorHAnsi" w:cstheme="majorHAnsi"/>
+            </w:rPr>
+            <w:t xml:space="preserve"> </w:t>
+          </w:r>
+          <w:r>
+            <w:rPr>
+              <w:rFonts w:asciiTheme="majorHAnsi" w:hAnsiTheme="majorHAnsi" w:cstheme="majorHAnsi"/>
+            </w:rPr>
+            <w:t>X</w:t>
+          </w:r>
+          <w:r>
+            <w:rPr>
+              <w:rFonts w:asciiTheme="majorHAnsi" w:hAnsiTheme="majorHAnsi" w:cstheme="majorHAnsi"/>
+            </w:rPr>
+            <w:t xml:space="preserve">   </w:t>
           </w:r>
         </w:sdtContent>
       </w:sdt>
@@ -2924,7 +2942,19 @@
             <w:rPr>
               <w:rFonts w:asciiTheme="majorHAnsi" w:hAnsiTheme="majorHAnsi" w:cstheme="majorHAnsi"/>
             </w:rPr>
-            <w:t xml:space="preserve">    </w:t>
+            <w:t xml:space="preserve">  </w:t>
+          </w:r>
+          <w:r>
+            <w:rPr>
+              <w:rFonts w:asciiTheme="majorHAnsi" w:hAnsiTheme="majorHAnsi" w:cstheme="majorHAnsi"/>
+            </w:rPr>
+            <w:t xml:space="preserve">X </w:t>
+          </w:r>
+          <w:r>
+            <w:rPr>
+              <w:rFonts w:asciiTheme="majorHAnsi" w:hAnsiTheme="majorHAnsi" w:cstheme="majorHAnsi"/>
+            </w:rPr>
+            <w:t xml:space="preserve">  </w:t>
           </w:r>
         </w:sdtContent>
       </w:sdt>
@@ -2976,7 +3006,19 @@
             <w:rPr>
               <w:rFonts w:asciiTheme="majorHAnsi" w:hAnsiTheme="majorHAnsi" w:cstheme="majorHAnsi"/>
             </w:rPr>
-            <w:t xml:space="preserve">    </w:t>
+            <w:t xml:space="preserve">  </w:t>
+          </w:r>
+          <w:r>
+            <w:rPr>
+              <w:rFonts w:asciiTheme="majorHAnsi" w:hAnsiTheme="majorHAnsi" w:cstheme="majorHAnsi"/>
+            </w:rPr>
+            <w:t xml:space="preserve">X </w:t>
+          </w:r>
+          <w:r>
+            <w:rPr>
+              <w:rFonts w:asciiTheme="majorHAnsi" w:hAnsiTheme="majorHAnsi" w:cstheme="majorHAnsi"/>
+            </w:rPr>
+            <w:t xml:space="preserve">  </w:t>
           </w:r>
         </w:sdtContent>
       </w:sdt>
@@ -3202,7 +3244,21 @@
               <w:rFonts w:asciiTheme="majorHAnsi" w:hAnsiTheme="majorHAnsi" w:cstheme="majorHAnsi"/>
               <w:lang w:val="en-US"/>
             </w:rPr>
-            <w:t xml:space="preserve">    </w:t>
+            <w:t xml:space="preserve"> </w:t>
+          </w:r>
+          <w:r>
+            <w:rPr>
+              <w:rFonts w:asciiTheme="majorHAnsi" w:hAnsiTheme="majorHAnsi" w:cstheme="majorHAnsi"/>
+              <w:lang w:val="en-US"/>
+            </w:rPr>
+            <w:t xml:space="preserve"> X</w:t>
+          </w:r>
+          <w:r>
+            <w:rPr>
+              <w:rFonts w:asciiTheme="majorHAnsi" w:hAnsiTheme="majorHAnsi" w:cstheme="majorHAnsi"/>
+              <w:lang w:val="en-US"/>
+            </w:rPr>
+            <w:t xml:space="preserve">   </w:t>
           </w:r>
         </w:sdtContent>
       </w:sdt>
@@ -3357,7 +3413,19 @@
             <w:rPr>
               <w:rFonts w:asciiTheme="majorHAnsi" w:hAnsiTheme="majorHAnsi" w:cstheme="majorHAnsi"/>
             </w:rPr>
-            <w:t xml:space="preserve">    </w:t>
+            <w:t xml:space="preserve">  </w:t>
+          </w:r>
+          <w:r>
+            <w:rPr>
+              <w:rFonts w:asciiTheme="majorHAnsi" w:hAnsiTheme="majorHAnsi" w:cstheme="majorHAnsi"/>
+            </w:rPr>
+            <w:t>X</w:t>
+          </w:r>
+          <w:r>
+            <w:rPr>
+              <w:rFonts w:asciiTheme="majorHAnsi" w:hAnsiTheme="majorHAnsi" w:cstheme="majorHAnsi"/>
+            </w:rPr>
+            <w:t xml:space="preserve">  </w:t>
           </w:r>
         </w:sdtContent>
       </w:sdt>
@@ -6295,6 +6363,18 @@
     <w:pitch w:val="variable"/>
     <w:sig w:usb0="E00006FF" w:usb1="420024FF" w:usb2="02000000" w:usb3="00000000" w:csb0="0000019F" w:csb1="00000000"/>
   </w:font>
+  <w:font w:name="Aptos">
+    <w:charset w:val="00"/>
+    <w:family w:val="swiss"/>
+    <w:pitch w:val="variable"/>
+    <w:sig w:usb0="20000287" w:usb1="00000003" w:usb2="00000000" w:usb3="00000000" w:csb0="0000019F" w:csb1="00000000"/>
+  </w:font>
+  <w:font w:name="Aptos Display">
+    <w:charset w:val="00"/>
+    <w:family w:val="swiss"/>
+    <w:pitch w:val="variable"/>
+    <w:sig w:usb0="20000287" w:usb1="00000003" w:usb2="00000000" w:usb3="00000000" w:csb0="0000019F" w:csb1="00000000"/>
+  </w:font>
 </w:fonts>
 </file>
 
@@ -6315,6 +6395,7 @@
   </w:compat>
   <w:rsids>
     <w:rsidRoot w:val="00BC2E03"/>
+    <w:rsid w:val="00146973"/>
     <w:rsid w:val="00281FD8"/>
     <w:rsid w:val="007A56B6"/>
     <w:rsid w:val="00BC2E03"/>

</xml_diff>

<commit_message>
Student 3 documents added
</commit_message>
<xml_diff>
--- a/reports/Student #3/D02/05 Requirements - Student #3.docx
+++ b/reports/Student #3/D02/05 Requirements - Student #3.docx
@@ -341,12 +341,14 @@
                   </w:rPr>
                   <w:t xml:space="preserve"> </w:t>
                 </w:r>
+                <w:proofErr w:type="spellStart"/>
                 <w:r>
                   <w:rPr>
                     <w:rFonts w:asciiTheme="majorHAnsi" w:hAnsiTheme="majorHAnsi" w:cstheme="majorHAnsi"/>
                   </w:rPr>
                   <w:t>jesmarver</w:t>
                 </w:r>
+                <w:proofErr w:type="spellEnd"/>
                 <w:r>
                   <w:rPr>
                     <w:rFonts w:asciiTheme="majorHAnsi" w:hAnsiTheme="majorHAnsi" w:cstheme="majorHAnsi"/>
@@ -482,13 +484,47 @@
                   </w:rPr>
                   <w:t xml:space="preserve"> </w:t>
                 </w:r>
+                <w:proofErr w:type="spellStart"/>
                 <w:r>
                   <w:rPr>
                     <w:rFonts w:asciiTheme="majorHAnsi" w:hAnsiTheme="majorHAnsi" w:cstheme="majorHAnsi"/>
                     <w:lang w:val="es-ES"/>
                   </w:rPr>
-                  <w:t>Developer, Analyst, Operator</w:t>
+                  <w:t>Developer</w:t>
                 </w:r>
+                <w:proofErr w:type="spellEnd"/>
+                <w:r>
+                  <w:rPr>
+                    <w:rFonts w:asciiTheme="majorHAnsi" w:hAnsiTheme="majorHAnsi" w:cstheme="majorHAnsi"/>
+                    <w:lang w:val="es-ES"/>
+                  </w:rPr>
+                  <w:t xml:space="preserve">, </w:t>
+                </w:r>
+                <w:proofErr w:type="spellStart"/>
+                <w:r>
+                  <w:rPr>
+                    <w:rFonts w:asciiTheme="majorHAnsi" w:hAnsiTheme="majorHAnsi" w:cstheme="majorHAnsi"/>
+                    <w:lang w:val="es-ES"/>
+                  </w:rPr>
+                  <w:t>Analyst</w:t>
+                </w:r>
+                <w:proofErr w:type="spellEnd"/>
+                <w:r>
+                  <w:rPr>
+                    <w:rFonts w:asciiTheme="majorHAnsi" w:hAnsiTheme="majorHAnsi" w:cstheme="majorHAnsi"/>
+                    <w:lang w:val="es-ES"/>
+                  </w:rPr>
+                  <w:t xml:space="preserve">, </w:t>
+                </w:r>
+                <w:proofErr w:type="spellStart"/>
+                <w:r>
+                  <w:rPr>
+                    <w:rFonts w:asciiTheme="majorHAnsi" w:hAnsiTheme="majorHAnsi" w:cstheme="majorHAnsi"/>
+                    <w:lang w:val="es-ES"/>
+                  </w:rPr>
+                  <w:t>Operator</w:t>
+                </w:r>
+                <w:proofErr w:type="spellEnd"/>
               </w:sdtContent>
             </w:sdt>
             <w:permEnd w:id="243165354"/>
@@ -3479,7 +3515,19 @@
             <w:rPr>
               <w:rFonts w:asciiTheme="majorHAnsi" w:hAnsiTheme="majorHAnsi" w:cstheme="majorHAnsi"/>
             </w:rPr>
-            <w:t xml:space="preserve">    </w:t>
+            <w:t xml:space="preserve"> </w:t>
+          </w:r>
+          <w:r>
+            <w:rPr>
+              <w:rFonts w:asciiTheme="majorHAnsi" w:hAnsiTheme="majorHAnsi" w:cstheme="majorHAnsi"/>
+            </w:rPr>
+            <w:t>X</w:t>
+          </w:r>
+          <w:r>
+            <w:rPr>
+              <w:rFonts w:asciiTheme="majorHAnsi" w:hAnsiTheme="majorHAnsi" w:cstheme="majorHAnsi"/>
+            </w:rPr>
+            <w:t xml:space="preserve">  </w:t>
           </w:r>
         </w:sdtContent>
       </w:sdt>
@@ -3536,7 +3584,21 @@
               <w:rFonts w:asciiTheme="majorHAnsi" w:hAnsiTheme="majorHAnsi" w:cstheme="majorHAnsi"/>
               <w:lang w:val="en-US"/>
             </w:rPr>
-            <w:t xml:space="preserve">    </w:t>
+            <w:t xml:space="preserve">  </w:t>
+          </w:r>
+          <w:r>
+            <w:rPr>
+              <w:rFonts w:asciiTheme="majorHAnsi" w:hAnsiTheme="majorHAnsi" w:cstheme="majorHAnsi"/>
+              <w:lang w:val="en-US"/>
+            </w:rPr>
+            <w:t>X</w:t>
+          </w:r>
+          <w:r>
+            <w:rPr>
+              <w:rFonts w:asciiTheme="majorHAnsi" w:hAnsiTheme="majorHAnsi" w:cstheme="majorHAnsi"/>
+              <w:lang w:val="en-US"/>
+            </w:rPr>
+            <w:t xml:space="preserve">  </w:t>
           </w:r>
         </w:sdtContent>
       </w:sdt>
@@ -6396,8 +6458,10 @@
   <w:rsids>
     <w:rsidRoot w:val="00BC2E03"/>
     <w:rsid w:val="00146973"/>
+    <w:rsid w:val="00147FB0"/>
     <w:rsid w:val="00281FD8"/>
     <w:rsid w:val="007A56B6"/>
+    <w:rsid w:val="008F1343"/>
     <w:rsid w:val="00BC2E03"/>
   </w:rsids>
   <m:mathPr>

</xml_diff>